<commit_message>
Skrevet implementering af views og cache til rapport
</commit_message>
<xml_diff>
--- a/Rapport og projektdokumentation/Rapport/13.2) Design, implementering og test - Web appMikkel.docx
+++ b/Rapport og projektdokumentation/Rapport/13.2) Design, implementering og test - Web appMikkel.docx
@@ -1783,8 +1783,329 @@
     </w:p>
     <w:p>
       <w:pPr>
-        <w:jc w:val="right"/>
-      </w:pPr>
+        <w:pStyle w:val="Overskrift4"/>
+      </w:pPr>
+      <w:proofErr w:type="spellStart"/>
+      <w:r>
+        <w:t>Controllers</w:t>
+      </w:r>
+      <w:proofErr w:type="spellEnd"/>
+    </w:p>
+    <w:p>
+      <w:r>
+        <w:t>Samlet set</w:t>
+      </w:r>
+      <w:r>
+        <w:t xml:space="preserve"> udgør </w:t>
+      </w:r>
+      <w:proofErr w:type="spellStart"/>
+      <w:r>
+        <w:t>controllerne</w:t>
+      </w:r>
+      <w:proofErr w:type="spellEnd"/>
+      <w:r>
+        <w:t xml:space="preserve"> det</w:t>
+      </w:r>
+      <w:r>
+        <w:t>,</w:t>
+      </w:r>
+      <w:r>
+        <w:t xml:space="preserve"> der svarer til</w:t>
+      </w:r>
+      <w:r>
+        <w:t xml:space="preserve"> busin</w:t>
+      </w:r>
+      <w:r>
+        <w:t xml:space="preserve">ess </w:t>
+      </w:r>
+      <w:proofErr w:type="spellStart"/>
+      <w:r>
+        <w:t>logic</w:t>
+      </w:r>
+      <w:proofErr w:type="spellEnd"/>
+      <w:r>
+        <w:t xml:space="preserve"> </w:t>
+      </w:r>
+      <w:proofErr w:type="spellStart"/>
+      <w:r>
+        <w:t>layer</w:t>
+      </w:r>
+      <w:proofErr w:type="spellEnd"/>
+      <w:r>
+        <w:t xml:space="preserve"> fra </w:t>
+      </w:r>
+      <w:proofErr w:type="spellStart"/>
+      <w:r>
+        <w:t>Fridge-app</w:t>
+      </w:r>
+      <w:proofErr w:type="spellEnd"/>
+      <w:r>
+        <w:t>, og de varetager altså kommunikationen med den eksterne database</w:t>
+      </w:r>
+      <w:r>
+        <w:t xml:space="preserve">. </w:t>
+      </w:r>
+      <w:r>
+        <w:t xml:space="preserve">Hver </w:t>
+      </w:r>
+      <w:proofErr w:type="spellStart"/>
+      <w:r>
+        <w:t>controller</w:t>
+      </w:r>
+      <w:proofErr w:type="spellEnd"/>
+      <w:r>
+        <w:t xml:space="preserve"> har sit ansvar</w:t>
+      </w:r>
+      <w:r>
+        <w:t>.</w:t>
+      </w:r>
+      <w:r>
+        <w:t xml:space="preserve"> </w:t>
+      </w:r>
+      <w:proofErr w:type="spellStart"/>
+      <w:r>
+        <w:t>LisView</w:t>
+      </w:r>
+      <w:proofErr w:type="spellEnd"/>
+      <w:r>
+        <w:t xml:space="preserve"> </w:t>
+      </w:r>
+      <w:r>
+        <w:t>står for at indlæse og præsentere alle varer på en liste</w:t>
+      </w:r>
+      <w:r>
+        <w:t xml:space="preserve">, og giver mulighed for at slette en udvalgt vare. </w:t>
+      </w:r>
+      <w:r>
+        <w:t>Den står også for at omdirigere</w:t>
+      </w:r>
+      <w:r>
+        <w:t xml:space="preserve"> til både </w:t>
+      </w:r>
+      <w:proofErr w:type="spellStart"/>
+      <w:r>
+        <w:t>Additem</w:t>
+      </w:r>
+      <w:proofErr w:type="spellEnd"/>
+      <w:r>
+        <w:t xml:space="preserve"> </w:t>
+      </w:r>
+      <w:proofErr w:type="spellStart"/>
+      <w:r>
+        <w:t>viewed</w:t>
+      </w:r>
+      <w:proofErr w:type="spellEnd"/>
+      <w:r>
+        <w:t xml:space="preserve"> og </w:t>
+      </w:r>
+      <w:proofErr w:type="spellStart"/>
+      <w:r>
+        <w:t>EditItem</w:t>
+      </w:r>
+      <w:proofErr w:type="spellEnd"/>
+      <w:r>
+        <w:t xml:space="preserve"> </w:t>
+      </w:r>
+      <w:proofErr w:type="spellStart"/>
+      <w:r>
+        <w:t>viewed</w:t>
+      </w:r>
+      <w:proofErr w:type="spellEnd"/>
+      <w:r>
+        <w:t xml:space="preserve">. Inden den omdirigere til </w:t>
+      </w:r>
+      <w:proofErr w:type="spellStart"/>
+      <w:r>
+        <w:t>EditItem</w:t>
+      </w:r>
+      <w:proofErr w:type="spellEnd"/>
+      <w:r>
+        <w:t xml:space="preserve">, finder den først den </w:t>
+      </w:r>
+      <w:r>
+        <w:t xml:space="preserve">varer, der skal sendes med til denne før der omdirigeres. </w:t>
+      </w:r>
+      <w:proofErr w:type="spellStart"/>
+      <w:r>
+        <w:t>AddItem</w:t>
+      </w:r>
+      <w:proofErr w:type="spellEnd"/>
+      <w:r>
+        <w:t xml:space="preserve"> </w:t>
+      </w:r>
+      <w:proofErr w:type="spellStart"/>
+      <w:r>
+        <w:t>controlleren</w:t>
+      </w:r>
+      <w:proofErr w:type="spellEnd"/>
+      <w:r>
+        <w:t xml:space="preserve"> har til ansvar at tilføje varer til databasen</w:t>
+      </w:r>
+      <w:r>
+        <w:t xml:space="preserve">, hvis den finder en tilsvarende vare på den nuværende liste sørge den for blot at tælle antallet af eksisterende vare op i stedet for at indsætte en </w:t>
+      </w:r>
+      <w:proofErr w:type="spellStart"/>
+      <w:r>
+        <w:t>duplet</w:t>
+      </w:r>
+      <w:proofErr w:type="spellEnd"/>
+      <w:r>
+        <w:t xml:space="preserve">. </w:t>
+      </w:r>
+      <w:proofErr w:type="spellStart"/>
+      <w:r>
+        <w:t>EditItem</w:t>
+      </w:r>
+      <w:proofErr w:type="spellEnd"/>
+      <w:r>
+        <w:t xml:space="preserve"> </w:t>
+      </w:r>
+      <w:proofErr w:type="spellStart"/>
+      <w:r>
+        <w:t>controlleren</w:t>
+      </w:r>
+      <w:proofErr w:type="spellEnd"/>
+      <w:r>
+        <w:t xml:space="preserve"> står for redigering</w:t>
+      </w:r>
+      <w:r>
+        <w:t xml:space="preserve"> og opdatering af en valgt vare. </w:t>
+      </w:r>
+      <w:proofErr w:type="spellStart"/>
+      <w:r>
+        <w:t>EditItem</w:t>
+      </w:r>
+      <w:proofErr w:type="spellEnd"/>
+      <w:r>
+        <w:t xml:space="preserve"> sørger også for at </w:t>
+      </w:r>
+      <w:r>
+        <w:t xml:space="preserve">en vare ikke kan opdateres så den bliver en </w:t>
+      </w:r>
+      <w:proofErr w:type="spellStart"/>
+      <w:r>
+        <w:t>duplet</w:t>
+      </w:r>
+      <w:proofErr w:type="spellEnd"/>
+      <w:r>
+        <w:t xml:space="preserve"> på listen, dette håndteres ligesom i</w:t>
+      </w:r>
+      <w:r>
+        <w:t xml:space="preserve"> </w:t>
+      </w:r>
+      <w:proofErr w:type="spellStart"/>
+      <w:r>
+        <w:t>AddItem</w:t>
+      </w:r>
+      <w:proofErr w:type="spellEnd"/>
+      <w:r>
+        <w:t xml:space="preserve">. </w:t>
+      </w:r>
+    </w:p>
+    <w:p>
+      <w:pPr>
+        <w:pStyle w:val="Overskrift4"/>
+      </w:pPr>
+      <w:proofErr w:type="spellStart"/>
+      <w:r>
+        <w:t>Cache</w:t>
+      </w:r>
+      <w:proofErr w:type="spellEnd"/>
+    </w:p>
+    <w:p>
+      <w:r>
+        <w:t xml:space="preserve">Til web applikationen er der blevet implementeret en </w:t>
+      </w:r>
+      <w:proofErr w:type="spellStart"/>
+      <w:r>
+        <w:t>cache</w:t>
+      </w:r>
+      <w:proofErr w:type="spellEnd"/>
+      <w:r>
+        <w:t xml:space="preserve">. Denne </w:t>
+      </w:r>
+      <w:proofErr w:type="spellStart"/>
+      <w:r>
+        <w:t>cache</w:t>
+      </w:r>
+      <w:proofErr w:type="spellEnd"/>
+      <w:r>
+        <w:t xml:space="preserve"> indeholder alle de ting, som er fælles for</w:t>
+      </w:r>
+      <w:r>
+        <w:t xml:space="preserve"> alle </w:t>
+      </w:r>
+      <w:proofErr w:type="spellStart"/>
+      <w:r>
+        <w:t>controllers</w:t>
+      </w:r>
+      <w:proofErr w:type="spellEnd"/>
+      <w:r>
+        <w:t xml:space="preserve">. Klassen består kun </w:t>
+      </w:r>
+      <w:r>
+        <w:t>af</w:t>
+      </w:r>
+      <w:r>
+        <w:t xml:space="preserve"> </w:t>
+      </w:r>
+      <w:proofErr w:type="spellStart"/>
+      <w:r>
+        <w:t>properties</w:t>
+      </w:r>
+      <w:proofErr w:type="spellEnd"/>
+      <w:r>
+        <w:t>, der</w:t>
+      </w:r>
+      <w:r>
+        <w:t xml:space="preserve"> alle er </w:t>
+      </w:r>
+      <w:proofErr w:type="spellStart"/>
+      <w:r>
+        <w:t>stati</w:t>
+      </w:r>
+      <w:r>
+        <w:t>c</w:t>
+      </w:r>
+      <w:proofErr w:type="spellEnd"/>
+      <w:r>
+        <w:t xml:space="preserve">. Begrundelsen for dette er netop at det er fælles data, som alle </w:t>
+      </w:r>
+      <w:proofErr w:type="spellStart"/>
+      <w:r>
+        <w:t>controllers</w:t>
+      </w:r>
+      <w:proofErr w:type="spellEnd"/>
+      <w:r>
+        <w:t xml:space="preserve"> skal arbejde på. Det er også i </w:t>
+      </w:r>
+      <w:proofErr w:type="spellStart"/>
+      <w:r>
+        <w:t>cachen</w:t>
+      </w:r>
+      <w:proofErr w:type="spellEnd"/>
+      <w:r>
+        <w:t xml:space="preserve"> at facaden til data </w:t>
+      </w:r>
+      <w:proofErr w:type="spellStart"/>
+      <w:r>
+        <w:t>acce</w:t>
+      </w:r>
+      <w:r>
+        <w:t>ss</w:t>
+      </w:r>
+      <w:proofErr w:type="spellEnd"/>
+      <w:r>
+        <w:t xml:space="preserve"> </w:t>
+      </w:r>
+      <w:proofErr w:type="spellStart"/>
+      <w:r>
+        <w:t>layer</w:t>
+      </w:r>
+      <w:proofErr w:type="spellEnd"/>
+      <w:r>
+        <w:t xml:space="preserve"> ligger, dette er fordi der på alle tidspunkter kun må være en facade. </w:t>
+      </w:r>
     </w:p>
     <w:p>
       <w:pPr>
@@ -1927,7 +2248,11 @@
       </w:r>
       <w:proofErr w:type="spellEnd"/>
       <w:r>
-        <w:t xml:space="preserve"> er ændret. Dvs. det ikke er muligt bare at sammenligne returværdien fra funktionen med det der forventes at det pågældende item er ændret til. I stedet skal der testes på om der eksistere et item, i listen med items, der har de værdier der skulle ændres. Dette går igen med alle de funktioner der har ’</w:t>
+        <w:t xml:space="preserve"> er ændret. Dvs. det ikke er muligt bare at sammenligne returværdien fra funktionen med det der forventes at det pågældende item er ændret til. I stedet skal der testes på om der </w:t>
+      </w:r>
+      <w:r>
+        <w:lastRenderedPageBreak/>
+        <w:t>eksistere et item, i listen med items, der har de værdier der skulle ændres. Dette går igen med alle de funktioner der har ’</w:t>
       </w:r>
       <w:proofErr w:type="spellStart"/>
       <w:r>
@@ -2837,7 +3162,7 @@
   <a:extraClrSchemeLst/>
   <a:extLst>
     <a:ext uri="{05A4C25C-085E-4340-85A3-A5531E510DB2}">
-      <thm15:themeFamily xmlns:thm15="http://schemas.microsoft.com/office/thememl/2012/main" xmlns="" name="Office Theme" id="{62F939B6-93AF-4DB8-9C6B-D6C7DFDC589F}" vid="{4A3C46E8-61CC-4603-A589-7422A47A8E4A}"/>
+      <thm15:themeFamily xmlns="" xmlns:thm15="http://schemas.microsoft.com/office/thememl/2012/main" name="Office Theme" id="{62F939B6-93AF-4DB8-9C6B-D6C7DFDC589F}" vid="{4A3C46E8-61CC-4603-A589-7422A47A8E4A}"/>
     </a:ext>
   </a:extLst>
 </a:theme>
@@ -2910,7 +3235,7 @@
 </file>
 
 <file path=customXml/itemProps1.xml><?xml version="1.0" encoding="utf-8"?>
-<ds:datastoreItem xmlns:ds="http://schemas.openxmlformats.org/officeDocument/2006/customXml" ds:itemID="{A70C384C-9892-4C7D-9042-375727AE147A}">
+<ds:datastoreItem xmlns:ds="http://schemas.openxmlformats.org/officeDocument/2006/customXml" ds:itemID="{872468F5-156A-4956-BAD4-09128D33A65F}">
   <ds:schemaRefs>
     <ds:schemaRef ds:uri="http://schemas.openxmlformats.org/officeDocument/2006/bibliography"/>
   </ds:schemaRefs>

</xml_diff>